<commit_message>
add data design v1.2
</commit_message>
<xml_diff>
--- a/WIP/Users/TungDT/Data Design v1.1.docx
+++ b/WIP/Users/TungDT/Data Design v1.1.docx
@@ -240,7 +240,6 @@
         </w:rPr>
         <w:t xml:space="preserve">: </w:t>
       </w:r>
-      <w:proofErr w:type="spellStart"/>
       <w:r>
         <w:rPr>
           <w:rFonts w:ascii="Times New Roman" w:hAnsi="Times New Roman" w:cs="Times New Roman"/>
@@ -251,7 +250,6 @@
         </w:rPr>
         <w:t>Veazy</w:t>
       </w:r>
-      <w:proofErr w:type="spellEnd"/>
     </w:p>
     <w:p>
       <w:pPr>
@@ -275,7 +273,6 @@
         </w:rPr>
         <w:t xml:space="preserve">Document Code: </w:t>
       </w:r>
-      <w:proofErr w:type="spellStart"/>
       <w:r>
         <w:rPr>
           <w:rFonts w:ascii="Times New Roman" w:hAnsi="Times New Roman" w:cs="Times New Roman"/>
@@ -285,7 +282,6 @@
         </w:rPr>
         <w:t>Veazy</w:t>
       </w:r>
-      <w:proofErr w:type="spellEnd"/>
       <w:r>
         <w:rPr>
           <w:rFonts w:ascii="Times New Roman" w:hAnsi="Times New Roman" w:cs="Times New Roman"/>
@@ -333,8 +329,10 @@
           <w:szCs w:val="32"/>
           <w:lang w:eastAsia="ja-JP"/>
         </w:rPr>
-        <w:t>0</w:t>
+        <w:t>1</w:t>
       </w:r>
+      <w:bookmarkStart w:id="0" w:name="_GoBack"/>
+      <w:bookmarkEnd w:id="0"/>
       <w:r>
         <w:rPr>
           <w:rFonts w:ascii="Times New Roman" w:hAnsi="Times New Roman" w:cs="Times New Roman"/>
@@ -2151,12 +2149,6 @@
           <w:rFonts w:asciiTheme="minorHAnsi" w:eastAsiaTheme="minorEastAsia" w:hAnsiTheme="minorHAnsi" w:cstheme="minorBidi"/>
           <w:bCs w:val="0"/>
           <w:snapToGrid/>
-          <w14:scene3d>
-            <w14:camera w14:prst="orthographicFront"/>
-            <w14:lightRig w14:rig="threePt" w14:dir="t">
-              <w14:rot w14:lat="0" w14:lon="0" w14:rev="0"/>
-            </w14:lightRig>
-          </w14:scene3d>
         </w:rPr>
       </w:pPr>
       <w:r>
@@ -2167,12 +2159,6 @@
           <w:rFonts w:asciiTheme="minorHAnsi" w:eastAsiaTheme="minorEastAsia" w:hAnsiTheme="minorHAnsi" w:cstheme="minorBidi"/>
           <w:bCs w:val="0"/>
           <w:snapToGrid/>
-          <w14:scene3d>
-            <w14:camera w14:prst="orthographicFront"/>
-            <w14:lightRig w14:rig="threePt" w14:dir="t">
-              <w14:rot w14:lat="0" w14:lon="0" w14:rev="0"/>
-            </w14:lightRig>
-          </w14:scene3d>
         </w:rPr>
         <w:tab/>
       </w:r>
@@ -2205,12 +2191,6 @@
           <w:rFonts w:asciiTheme="minorHAnsi" w:eastAsiaTheme="minorEastAsia" w:hAnsiTheme="minorHAnsi" w:cstheme="minorBidi"/>
           <w:bCs w:val="0"/>
           <w:snapToGrid/>
-          <w14:scene3d>
-            <w14:camera w14:prst="orthographicFront"/>
-            <w14:lightRig w14:rig="threePt" w14:dir="t">
-              <w14:rot w14:lat="0" w14:lon="0" w14:rev="0"/>
-            </w14:lightRig>
-          </w14:scene3d>
         </w:rPr>
       </w:pPr>
       <w:r>
@@ -2221,12 +2201,6 @@
           <w:rFonts w:asciiTheme="minorHAnsi" w:eastAsiaTheme="minorEastAsia" w:hAnsiTheme="minorHAnsi" w:cstheme="minorBidi"/>
           <w:bCs w:val="0"/>
           <w:snapToGrid/>
-          <w14:scene3d>
-            <w14:camera w14:prst="orthographicFront"/>
-            <w14:lightRig w14:rig="threePt" w14:dir="t">
-              <w14:rot w14:lat="0" w14:lon="0" w14:rev="0"/>
-            </w14:lightRig>
-          </w14:scene3d>
         </w:rPr>
         <w:tab/>
       </w:r>
@@ -2259,12 +2233,6 @@
           <w:rFonts w:asciiTheme="minorHAnsi" w:eastAsiaTheme="minorEastAsia" w:hAnsiTheme="minorHAnsi" w:cstheme="minorBidi"/>
           <w:bCs w:val="0"/>
           <w:snapToGrid/>
-          <w14:scene3d>
-            <w14:camera w14:prst="orthographicFront"/>
-            <w14:lightRig w14:rig="threePt" w14:dir="t">
-              <w14:rot w14:lat="0" w14:lon="0" w14:rev="0"/>
-            </w14:lightRig>
-          </w14:scene3d>
         </w:rPr>
       </w:pPr>
       <w:r>
@@ -2275,12 +2243,6 @@
           <w:rFonts w:asciiTheme="minorHAnsi" w:eastAsiaTheme="minorEastAsia" w:hAnsiTheme="minorHAnsi" w:cstheme="minorBidi"/>
           <w:bCs w:val="0"/>
           <w:snapToGrid/>
-          <w14:scene3d>
-            <w14:camera w14:prst="orthographicFront"/>
-            <w14:lightRig w14:rig="threePt" w14:dir="t">
-              <w14:rot w14:lat="0" w14:lon="0" w14:rev="0"/>
-            </w14:lightRig>
-          </w14:scene3d>
         </w:rPr>
         <w:tab/>
       </w:r>
@@ -2394,12 +2356,6 @@
           <w:rFonts w:asciiTheme="minorHAnsi" w:eastAsiaTheme="minorEastAsia" w:hAnsiTheme="minorHAnsi" w:cstheme="minorBidi"/>
           <w:bCs w:val="0"/>
           <w:snapToGrid/>
-          <w14:scene3d>
-            <w14:camera w14:prst="orthographicFront"/>
-            <w14:lightRig w14:rig="threePt" w14:dir="t">
-              <w14:rot w14:lat="0" w14:lon="0" w14:rev="0"/>
-            </w14:lightRig>
-          </w14:scene3d>
         </w:rPr>
       </w:pPr>
       <w:r>
@@ -2410,12 +2366,6 @@
           <w:rFonts w:asciiTheme="minorHAnsi" w:eastAsiaTheme="minorEastAsia" w:hAnsiTheme="minorHAnsi" w:cstheme="minorBidi"/>
           <w:bCs w:val="0"/>
           <w:snapToGrid/>
-          <w14:scene3d>
-            <w14:camera w14:prst="orthographicFront"/>
-            <w14:lightRig w14:rig="threePt" w14:dir="t">
-              <w14:rot w14:lat="0" w14:lon="0" w14:rev="0"/>
-            </w14:lightRig>
-          </w14:scene3d>
         </w:rPr>
         <w:tab/>
       </w:r>
@@ -2448,12 +2398,6 @@
           <w:rFonts w:asciiTheme="minorHAnsi" w:eastAsiaTheme="minorEastAsia" w:hAnsiTheme="minorHAnsi" w:cstheme="minorBidi"/>
           <w:bCs w:val="0"/>
           <w:snapToGrid/>
-          <w14:scene3d>
-            <w14:camera w14:prst="orthographicFront"/>
-            <w14:lightRig w14:rig="threePt" w14:dir="t">
-              <w14:rot w14:lat="0" w14:lon="0" w14:rev="0"/>
-            </w14:lightRig>
-          </w14:scene3d>
         </w:rPr>
       </w:pPr>
       <w:r>
@@ -2464,12 +2408,6 @@
           <w:rFonts w:asciiTheme="minorHAnsi" w:eastAsiaTheme="minorEastAsia" w:hAnsiTheme="minorHAnsi" w:cstheme="minorBidi"/>
           <w:bCs w:val="0"/>
           <w:snapToGrid/>
-          <w14:scene3d>
-            <w14:camera w14:prst="orthographicFront"/>
-            <w14:lightRig w14:rig="threePt" w14:dir="t">
-              <w14:rot w14:lat="0" w14:lon="0" w14:rev="0"/>
-            </w14:lightRig>
-          </w14:scene3d>
         </w:rPr>
         <w:tab/>
       </w:r>
@@ -3524,12 +3462,6 @@
           <w:rFonts w:asciiTheme="minorHAnsi" w:eastAsiaTheme="minorEastAsia" w:hAnsiTheme="minorHAnsi" w:cstheme="minorBidi"/>
           <w:bCs w:val="0"/>
           <w:snapToGrid/>
-          <w14:scene3d>
-            <w14:camera w14:prst="orthographicFront"/>
-            <w14:lightRig w14:rig="threePt" w14:dir="t">
-              <w14:rot w14:lat="0" w14:lon="0" w14:rev="0"/>
-            </w14:lightRig>
-          </w14:scene3d>
         </w:rPr>
       </w:pPr>
       <w:r>
@@ -3540,12 +3472,6 @@
           <w:rFonts w:asciiTheme="minorHAnsi" w:eastAsiaTheme="minorEastAsia" w:hAnsiTheme="minorHAnsi" w:cstheme="minorBidi"/>
           <w:bCs w:val="0"/>
           <w:snapToGrid/>
-          <w14:scene3d>
-            <w14:camera w14:prst="orthographicFront"/>
-            <w14:lightRig w14:rig="threePt" w14:dir="t">
-              <w14:rot w14:lat="0" w14:lon="0" w14:rev="0"/>
-            </w14:lightRig>
-          </w14:scene3d>
         </w:rPr>
         <w:tab/>
       </w:r>
@@ -3623,19 +3549,19 @@
           <w:szCs w:val="28"/>
         </w:rPr>
       </w:pPr>
-      <w:bookmarkStart w:id="0" w:name="_Toc41542886"/>
-      <w:bookmarkStart w:id="1" w:name="_Toc54775543"/>
-      <w:bookmarkStart w:id="2" w:name="_Toc446234547"/>
-      <w:bookmarkStart w:id="3" w:name="_Toc467738720"/>
-      <w:bookmarkStart w:id="4" w:name="_Toc499640208"/>
-      <w:bookmarkStart w:id="5" w:name="_Toc463083793"/>
-      <w:bookmarkStart w:id="6" w:name="_Toc465677963"/>
-      <w:bookmarkStart w:id="7" w:name="_Toc467738735"/>
-      <w:bookmarkStart w:id="8" w:name="_Toc456598586"/>
-      <w:bookmarkStart w:id="9" w:name="_Toc504442098"/>
-      <w:bookmarkStart w:id="10" w:name="_Toc22120997"/>
-      <w:bookmarkStart w:id="11" w:name="_Toc24188146"/>
-      <w:bookmarkStart w:id="12" w:name="_Toc459292454"/>
+      <w:bookmarkStart w:id="1" w:name="_Toc41542886"/>
+      <w:bookmarkStart w:id="2" w:name="_Toc54775543"/>
+      <w:bookmarkStart w:id="3" w:name="_Toc459292454"/>
+      <w:bookmarkStart w:id="4" w:name="_Toc446234547"/>
+      <w:bookmarkStart w:id="5" w:name="_Toc467738720"/>
+      <w:bookmarkStart w:id="6" w:name="_Toc499640208"/>
+      <w:bookmarkStart w:id="7" w:name="_Toc463083793"/>
+      <w:bookmarkStart w:id="8" w:name="_Toc465677963"/>
+      <w:bookmarkStart w:id="9" w:name="_Toc467738735"/>
+      <w:bookmarkStart w:id="10" w:name="_Toc456598586"/>
+      <w:bookmarkStart w:id="11" w:name="_Toc504442098"/>
+      <w:bookmarkStart w:id="12" w:name="_Toc22120997"/>
+      <w:bookmarkStart w:id="13" w:name="_Toc24188146"/>
       <w:r>
         <w:rPr>
           <w:rFonts w:ascii="Times New Roman" w:hAnsi="Times New Roman" w:cs="Times New Roman"/>
@@ -3645,9 +3571,9 @@
         <w:lastRenderedPageBreak/>
         <w:t>Introduction</w:t>
       </w:r>
-      <w:bookmarkEnd w:id="0"/>
       <w:bookmarkEnd w:id="1"/>
-      <w:bookmarkEnd w:id="12"/>
+      <w:bookmarkEnd w:id="2"/>
+      <w:bookmarkEnd w:id="3"/>
     </w:p>
     <w:p>
       <w:pPr>
@@ -3659,13 +3585,13 @@
           <w:szCs w:val="24"/>
         </w:rPr>
       </w:pPr>
-      <w:bookmarkStart w:id="13" w:name="_Toc456598587"/>
-      <w:bookmarkStart w:id="14" w:name="_Toc504442099"/>
-      <w:bookmarkStart w:id="15" w:name="_Toc22120998"/>
-      <w:bookmarkStart w:id="16" w:name="_Toc24188147"/>
-      <w:bookmarkStart w:id="17" w:name="_Toc41542887"/>
-      <w:bookmarkStart w:id="18" w:name="_Toc54775544"/>
-      <w:bookmarkStart w:id="19" w:name="_Toc459292455"/>
+      <w:bookmarkStart w:id="14" w:name="_Toc456598587"/>
+      <w:bookmarkStart w:id="15" w:name="_Toc504442099"/>
+      <w:bookmarkStart w:id="16" w:name="_Toc22120998"/>
+      <w:bookmarkStart w:id="17" w:name="_Toc24188147"/>
+      <w:bookmarkStart w:id="18" w:name="_Toc41542887"/>
+      <w:bookmarkStart w:id="19" w:name="_Toc54775544"/>
+      <w:bookmarkStart w:id="20" w:name="_Toc459292455"/>
       <w:r>
         <w:rPr>
           <w:rFonts w:ascii="Times New Roman" w:hAnsi="Times New Roman" w:cs="Times New Roman"/>
@@ -3675,14 +3601,14 @@
         </w:rPr>
         <w:t>Purpose</w:t>
       </w:r>
-      <w:bookmarkStart w:id="20" w:name="_Toc456598588"/>
-      <w:bookmarkEnd w:id="13"/>
+      <w:bookmarkStart w:id="21" w:name="_Toc456598588"/>
       <w:bookmarkEnd w:id="14"/>
       <w:bookmarkEnd w:id="15"/>
       <w:bookmarkEnd w:id="16"/>
       <w:bookmarkEnd w:id="17"/>
       <w:bookmarkEnd w:id="18"/>
       <w:bookmarkEnd w:id="19"/>
+      <w:bookmarkEnd w:id="20"/>
     </w:p>
     <w:p>
       <w:pPr>
@@ -3697,8 +3623,8 @@
           <w:szCs w:val="22"/>
         </w:rPr>
       </w:pPr>
-      <w:bookmarkStart w:id="21" w:name="_Toc456598589"/>
-      <w:bookmarkEnd w:id="20"/>
+      <w:bookmarkStart w:id="22" w:name="_Toc456598589"/>
+      <w:bookmarkEnd w:id="21"/>
       <w:r>
         <w:rPr>
           <w:rFonts w:ascii="Times New Roman" w:hAnsi="Times New Roman" w:cs="Times New Roman"/>
@@ -3810,12 +3736,12 @@
           <w:szCs w:val="24"/>
         </w:rPr>
       </w:pPr>
-      <w:bookmarkStart w:id="22" w:name="_Toc39028747"/>
-      <w:bookmarkStart w:id="23" w:name="_Toc41542889"/>
-      <w:bookmarkStart w:id="24" w:name="_Toc54775545"/>
-      <w:bookmarkStart w:id="25" w:name="_Toc521150199"/>
-      <w:bookmarkStart w:id="26" w:name="_Toc38257133"/>
-      <w:bookmarkStart w:id="27" w:name="_Toc459292456"/>
+      <w:bookmarkStart w:id="23" w:name="_Toc39028747"/>
+      <w:bookmarkStart w:id="24" w:name="_Toc41542889"/>
+      <w:bookmarkStart w:id="25" w:name="_Toc54775545"/>
+      <w:bookmarkStart w:id="26" w:name="_Toc459292456"/>
+      <w:bookmarkStart w:id="27" w:name="_Toc521150199"/>
+      <w:bookmarkStart w:id="28" w:name="_Toc38257133"/>
       <w:r>
         <w:rPr>
           <w:rFonts w:ascii="Times New Roman" w:hAnsi="Times New Roman" w:cs="Times New Roman"/>
@@ -3825,7 +3751,7 @@
         </w:rPr>
         <w:t xml:space="preserve">Definitions, Acronyms and </w:t>
       </w:r>
-      <w:bookmarkEnd w:id="22"/>
+      <w:bookmarkEnd w:id="23"/>
       <w:r>
         <w:rPr>
           <w:rFonts w:ascii="Times New Roman" w:hAnsi="Times New Roman" w:cs="Times New Roman"/>
@@ -3835,9 +3761,9 @@
         </w:rPr>
         <w:t>Abbreviations</w:t>
       </w:r>
-      <w:bookmarkEnd w:id="23"/>
       <w:bookmarkEnd w:id="24"/>
-      <w:bookmarkEnd w:id="27"/>
+      <w:bookmarkEnd w:id="25"/>
+      <w:bookmarkEnd w:id="26"/>
     </w:p>
     <w:p>
       <w:pPr>
@@ -4317,10 +4243,10 @@
           <w:szCs w:val="24"/>
         </w:rPr>
       </w:pPr>
-      <w:bookmarkStart w:id="28" w:name="_Toc39028748"/>
-      <w:bookmarkStart w:id="29" w:name="_Toc41542890"/>
-      <w:bookmarkStart w:id="30" w:name="_Toc54775546"/>
-      <w:bookmarkStart w:id="31" w:name="_Toc459292457"/>
+      <w:bookmarkStart w:id="29" w:name="_Toc39028748"/>
+      <w:bookmarkStart w:id="30" w:name="_Toc41542890"/>
+      <w:bookmarkStart w:id="31" w:name="_Toc54775546"/>
+      <w:bookmarkStart w:id="32" w:name="_Toc459292457"/>
       <w:r>
         <w:rPr>
           <w:rFonts w:ascii="Times New Roman" w:hAnsi="Times New Roman" w:cs="Times New Roman"/>
@@ -4330,10 +4256,10 @@
         </w:rPr>
         <w:t>References</w:t>
       </w:r>
-      <w:bookmarkEnd w:id="28"/>
       <w:bookmarkEnd w:id="29"/>
       <w:bookmarkEnd w:id="30"/>
       <w:bookmarkEnd w:id="31"/>
+      <w:bookmarkEnd w:id="32"/>
     </w:p>
     <w:p>
       <w:pPr>
@@ -4437,7 +4363,7 @@
                 <w:szCs w:val="22"/>
               </w:rPr>
             </w:pPr>
-            <w:commentRangeStart w:id="32"/>
+            <w:commentRangeStart w:id="33"/>
             <w:r>
               <w:rPr>
                 <w:rFonts w:ascii="Times New Roman" w:hAnsi="Times New Roman" w:cs="Times New Roman"/>
@@ -4447,7 +4373,7 @@
               </w:rPr>
               <w:t>Title</w:t>
             </w:r>
-            <w:commentRangeEnd w:id="32"/>
+            <w:commentRangeEnd w:id="33"/>
             <w:r>
               <w:rPr>
                 <w:rStyle w:val="CommentReference"/>
@@ -4455,7 +4381,7 @@
                 <w:noProof/>
                 <w:lang w:val="en-GB" w:eastAsia="en-US"/>
               </w:rPr>
-              <w:commentReference w:id="32"/>
+              <w:commentReference w:id="33"/>
             </w:r>
           </w:p>
         </w:tc>
@@ -4544,9 +4470,7 @@
           <w:szCs w:val="28"/>
         </w:rPr>
       </w:pPr>
-      <w:bookmarkStart w:id="33" w:name="_Toc459292458"/>
-      <w:bookmarkEnd w:id="2"/>
-      <w:bookmarkEnd w:id="3"/>
+      <w:bookmarkStart w:id="34" w:name="_Toc459292458"/>
       <w:bookmarkEnd w:id="4"/>
       <w:bookmarkEnd w:id="5"/>
       <w:bookmarkEnd w:id="6"/>
@@ -4555,9 +4479,11 @@
       <w:bookmarkEnd w:id="9"/>
       <w:bookmarkEnd w:id="10"/>
       <w:bookmarkEnd w:id="11"/>
-      <w:bookmarkEnd w:id="21"/>
-      <w:bookmarkEnd w:id="25"/>
-      <w:bookmarkEnd w:id="26"/>
+      <w:bookmarkEnd w:id="12"/>
+      <w:bookmarkEnd w:id="13"/>
+      <w:bookmarkEnd w:id="22"/>
+      <w:bookmarkEnd w:id="27"/>
+      <w:bookmarkEnd w:id="28"/>
       <w:r>
         <w:rPr>
           <w:rFonts w:ascii="Times New Roman" w:hAnsi="Times New Roman" w:cs="Times New Roman"/>
@@ -4567,7 +4493,7 @@
         <w:lastRenderedPageBreak/>
         <w:t>Database</w:t>
       </w:r>
-      <w:bookmarkEnd w:id="33"/>
+      <w:bookmarkEnd w:id="34"/>
     </w:p>
     <w:p>
       <w:pPr>
@@ -4579,7 +4505,7 @@
           <w:szCs w:val="24"/>
         </w:rPr>
       </w:pPr>
-      <w:bookmarkStart w:id="34" w:name="_Toc459292459"/>
+      <w:bookmarkStart w:id="35" w:name="_Toc459292459"/>
       <w:r>
         <w:rPr>
           <w:rFonts w:ascii="Times New Roman" w:hAnsi="Times New Roman" w:cs="Times New Roman"/>
@@ -4589,7 +4515,7 @@
         </w:rPr>
         <w:t>ERDs</w:t>
       </w:r>
-      <w:bookmarkEnd w:id="34"/>
+      <w:bookmarkEnd w:id="35"/>
     </w:p>
     <w:p>
       <w:pPr>
@@ -5566,7 +5492,7 @@
           <w:szCs w:val="24"/>
         </w:rPr>
       </w:pPr>
-      <w:bookmarkStart w:id="35" w:name="_Toc459292460"/>
+      <w:bookmarkStart w:id="36" w:name="_Toc459292460"/>
       <w:r>
         <w:rPr>
           <w:rFonts w:ascii="Times New Roman" w:hAnsi="Times New Roman" w:cs="Times New Roman"/>
@@ -5576,7 +5502,7 @@
         </w:rPr>
         <w:t>Table Database</w:t>
       </w:r>
-      <w:bookmarkEnd w:id="35"/>
+      <w:bookmarkEnd w:id="36"/>
     </w:p>
     <w:p>
       <w:pPr>
@@ -5587,7 +5513,7 @@
           <w:szCs w:val="22"/>
         </w:rPr>
       </w:pPr>
-      <w:bookmarkStart w:id="36" w:name="_Toc459292461"/>
+      <w:bookmarkStart w:id="37" w:name="_Toc459292461"/>
       <w:r>
         <w:rPr>
           <w:noProof/>
@@ -5664,7 +5590,7 @@
         </w:rPr>
         <w:t>Table diagram</w:t>
       </w:r>
-      <w:bookmarkEnd w:id="36"/>
+      <w:bookmarkEnd w:id="37"/>
       <w:r>
         <w:rPr>
           <w:rFonts w:ascii="Times New Roman" w:hAnsi="Times New Roman" w:cs="Times New Roman"/>
@@ -5797,11 +5723,9 @@
                             <w:pPr>
                               <w:ind w:left="0"/>
                             </w:pPr>
-                            <w:proofErr w:type="gramStart"/>
                             <w:r>
                               <w:t>n</w:t>
                             </w:r>
-                            <w:proofErr w:type="gramEnd"/>
                           </w:p>
                         </w:txbxContent>
                       </wps:txbx>
@@ -6186,11 +6110,9 @@
             <w:pPr>
               <w:ind w:left="0"/>
             </w:pPr>
-            <w:proofErr w:type="spellStart"/>
             <w:r>
               <w:t>LessonVersion</w:t>
             </w:r>
-            <w:proofErr w:type="spellEnd"/>
           </w:p>
         </w:tc>
         <w:tc>
@@ -6432,11 +6354,9 @@
             <w:pPr>
               <w:ind w:left="0"/>
             </w:pPr>
-            <w:proofErr w:type="spellStart"/>
             <w:r>
               <w:t>ExamAnswer</w:t>
             </w:r>
-            <w:proofErr w:type="spellEnd"/>
           </w:p>
         </w:tc>
         <w:tc>
@@ -6495,11 +6415,9 @@
             <w:pPr>
               <w:ind w:left="0"/>
             </w:pPr>
-            <w:proofErr w:type="spellStart"/>
             <w:r>
               <w:t>ExamQuestion</w:t>
             </w:r>
-            <w:proofErr w:type="spellEnd"/>
           </w:p>
         </w:tc>
         <w:tc>
@@ -6612,7 +6530,7 @@
       <w:pPr>
         <w:pStyle w:val="Heading3"/>
       </w:pPr>
-      <w:bookmarkStart w:id="37" w:name="_Toc459292462"/>
+      <w:bookmarkStart w:id="38" w:name="_Toc459292462"/>
       <w:r>
         <w:rPr>
           <w:rFonts w:ascii="Times New Roman" w:hAnsi="Times New Roman" w:cs="Times New Roman"/>
@@ -6624,7 +6542,7 @@
       <w:r>
         <w:t>table</w:t>
       </w:r>
-      <w:bookmarkEnd w:id="37"/>
+      <w:bookmarkEnd w:id="38"/>
     </w:p>
     <w:tbl>
       <w:tblPr>
@@ -7463,7 +7381,7 @@
       <w:pPr>
         <w:pStyle w:val="Heading3"/>
       </w:pPr>
-      <w:bookmarkStart w:id="38" w:name="_Toc459292463"/>
+      <w:bookmarkStart w:id="39" w:name="_Toc459292463"/>
       <w:r>
         <w:rPr>
           <w:rFonts w:ascii="Times New Roman" w:hAnsi="Times New Roman" w:cs="Times New Roman"/>
@@ -7475,7 +7393,7 @@
       <w:r>
         <w:t xml:space="preserve"> table</w:t>
       </w:r>
-      <w:bookmarkEnd w:id="38"/>
+      <w:bookmarkEnd w:id="39"/>
     </w:p>
     <w:tbl>
       <w:tblPr>
@@ -7522,7 +7440,6 @@
                 <w:szCs w:val="22"/>
               </w:rPr>
             </w:pPr>
-            <w:bookmarkStart w:id="39" w:name="_GoBack" w:colFirst="6" w:colLast="6"/>
             <w:r>
               <w:rPr>
                 <w:rFonts w:ascii="Times New Roman" w:hAnsi="Times New Roman" w:cs="Times New Roman"/>
@@ -7724,7 +7641,6 @@
           </w:p>
         </w:tc>
       </w:tr>
-      <w:bookmarkEnd w:id="39"/>
       <w:tr>
         <w:trPr>
           <w:trHeight w:val="478"/>
@@ -7933,11 +7849,9 @@
             <w:pPr>
               <w:ind w:left="0"/>
             </w:pPr>
-            <w:proofErr w:type="spellStart"/>
             <w:r>
               <w:t>createdate</w:t>
             </w:r>
-            <w:proofErr w:type="spellEnd"/>
           </w:p>
         </w:tc>
         <w:tc>
@@ -7949,11 +7863,9 @@
             <w:pPr>
               <w:ind w:left="0"/>
             </w:pPr>
-            <w:proofErr w:type="spellStart"/>
             <w:r>
               <w:t>bigint</w:t>
             </w:r>
-            <w:proofErr w:type="spellEnd"/>
           </w:p>
         </w:tc>
         <w:tc>
@@ -8092,11 +8004,9 @@
             <w:pPr>
               <w:ind w:left="0"/>
             </w:pPr>
-            <w:proofErr w:type="spellStart"/>
             <w:r>
               <w:t>deletedate</w:t>
             </w:r>
-            <w:proofErr w:type="spellEnd"/>
           </w:p>
         </w:tc>
         <w:tc>
@@ -8108,11 +8018,9 @@
             <w:pPr>
               <w:ind w:left="0"/>
             </w:pPr>
-            <w:proofErr w:type="spellStart"/>
             <w:r>
               <w:t>bigint</w:t>
             </w:r>
-            <w:proofErr w:type="spellEnd"/>
           </w:p>
         </w:tc>
         <w:tc>
@@ -8252,11 +8160,9 @@
             <w:pPr>
               <w:ind w:left="0"/>
             </w:pPr>
-            <w:proofErr w:type="spellStart"/>
             <w:r>
               <w:t>deleteflag</w:t>
             </w:r>
-            <w:proofErr w:type="spellEnd"/>
           </w:p>
         </w:tc>
         <w:tc>
@@ -8268,11 +8174,9 @@
             <w:pPr>
               <w:ind w:left="0"/>
             </w:pPr>
-            <w:proofErr w:type="spellStart"/>
             <w:r>
               <w:t>bool</w:t>
             </w:r>
-            <w:proofErr w:type="spellEnd"/>
           </w:p>
         </w:tc>
         <w:tc>
@@ -8427,11 +8331,9 @@
             <w:pPr>
               <w:ind w:left="0"/>
             </w:pPr>
-            <w:proofErr w:type="spellStart"/>
             <w:r>
               <w:t>updatedate</w:t>
             </w:r>
-            <w:proofErr w:type="spellEnd"/>
           </w:p>
         </w:tc>
         <w:tc>
@@ -8443,11 +8345,9 @@
             <w:pPr>
               <w:ind w:left="0"/>
             </w:pPr>
-            <w:proofErr w:type="spellStart"/>
             <w:r>
               <w:t>bigint</w:t>
             </w:r>
-            <w:proofErr w:type="spellEnd"/>
           </w:p>
         </w:tc>
         <w:tc>
@@ -8589,11 +8489,9 @@
             <w:pPr>
               <w:ind w:left="0"/>
             </w:pPr>
-            <w:proofErr w:type="spellStart"/>
             <w:r>
               <w:t>courseid</w:t>
             </w:r>
-            <w:proofErr w:type="spellEnd"/>
           </w:p>
         </w:tc>
         <w:tc>
@@ -8752,11 +8650,9 @@
             <w:pPr>
               <w:ind w:left="0"/>
             </w:pPr>
-            <w:proofErr w:type="spellStart"/>
             <w:r>
               <w:t>etatime</w:t>
             </w:r>
-            <w:proofErr w:type="spellEnd"/>
           </w:p>
         </w:tc>
         <w:tc>
@@ -8936,11 +8832,9 @@
             <w:pPr>
               <w:ind w:left="0"/>
             </w:pPr>
-            <w:proofErr w:type="spellStart"/>
             <w:r>
               <w:t>finishstate</w:t>
             </w:r>
-            <w:proofErr w:type="spellEnd"/>
           </w:p>
         </w:tc>
         <w:tc>
@@ -8952,11 +8846,9 @@
             <w:pPr>
               <w:ind w:left="0"/>
             </w:pPr>
-            <w:proofErr w:type="spellStart"/>
             <w:r>
               <w:t>bool</w:t>
             </w:r>
-            <w:proofErr w:type="spellEnd"/>
           </w:p>
         </w:tc>
         <w:tc>
@@ -9102,11 +8994,9 @@
             <w:pPr>
               <w:ind w:left="0"/>
             </w:pPr>
-            <w:proofErr w:type="spellStart"/>
             <w:r>
               <w:t>questionskill</w:t>
             </w:r>
-            <w:proofErr w:type="spellEnd"/>
           </w:p>
         </w:tc>
         <w:tc>
@@ -9435,11 +9325,9 @@
             <w:pPr>
               <w:ind w:left="0"/>
             </w:pPr>
-            <w:proofErr w:type="spellStart"/>
             <w:r>
               <w:t>takentime</w:t>
             </w:r>
-            <w:proofErr w:type="spellEnd"/>
           </w:p>
         </w:tc>
         <w:tc>
@@ -9609,11 +9497,9 @@
             <w:pPr>
               <w:ind w:left="0"/>
             </w:pPr>
-            <w:proofErr w:type="spellStart"/>
             <w:r>
               <w:t>userid</w:t>
             </w:r>
-            <w:proofErr w:type="spellEnd"/>
           </w:p>
         </w:tc>
         <w:tc>
@@ -10211,11 +10097,9 @@
             <w:pPr>
               <w:ind w:left="0"/>
             </w:pPr>
-            <w:proofErr w:type="spellStart"/>
             <w:r>
               <w:t>createdate</w:t>
             </w:r>
-            <w:proofErr w:type="spellEnd"/>
           </w:p>
         </w:tc>
         <w:tc>
@@ -10227,11 +10111,9 @@
             <w:pPr>
               <w:ind w:left="0"/>
             </w:pPr>
-            <w:proofErr w:type="spellStart"/>
             <w:r>
               <w:t>bigint</w:t>
             </w:r>
-            <w:proofErr w:type="spellEnd"/>
           </w:p>
         </w:tc>
         <w:tc>
@@ -10370,11 +10252,9 @@
             <w:pPr>
               <w:ind w:left="0"/>
             </w:pPr>
-            <w:proofErr w:type="spellStart"/>
             <w:r>
               <w:t>deletedate</w:t>
             </w:r>
-            <w:proofErr w:type="spellEnd"/>
           </w:p>
         </w:tc>
         <w:tc>
@@ -10386,11 +10266,9 @@
             <w:pPr>
               <w:ind w:left="0"/>
             </w:pPr>
-            <w:proofErr w:type="spellStart"/>
             <w:r>
               <w:t>bigint</w:t>
             </w:r>
-            <w:proofErr w:type="spellEnd"/>
           </w:p>
         </w:tc>
         <w:tc>
@@ -10529,11 +10407,9 @@
             <w:pPr>
               <w:ind w:left="0"/>
             </w:pPr>
-            <w:proofErr w:type="spellStart"/>
             <w:r>
               <w:t>deleteflag</w:t>
             </w:r>
-            <w:proofErr w:type="spellEnd"/>
           </w:p>
         </w:tc>
         <w:tc>
@@ -10545,11 +10421,9 @@
             <w:pPr>
               <w:ind w:left="0"/>
             </w:pPr>
-            <w:proofErr w:type="spellStart"/>
             <w:r>
               <w:t>bool</w:t>
             </w:r>
-            <w:proofErr w:type="spellEnd"/>
           </w:p>
         </w:tc>
         <w:tc>
@@ -10704,11 +10578,9 @@
             <w:pPr>
               <w:ind w:left="0"/>
             </w:pPr>
-            <w:proofErr w:type="spellStart"/>
             <w:r>
               <w:t>updatedate</w:t>
             </w:r>
-            <w:proofErr w:type="spellEnd"/>
           </w:p>
         </w:tc>
         <w:tc>
@@ -10720,11 +10592,9 @@
             <w:pPr>
               <w:ind w:left="0"/>
             </w:pPr>
-            <w:proofErr w:type="spellStart"/>
             <w:r>
               <w:t>bigint</w:t>
             </w:r>
-            <w:proofErr w:type="spellEnd"/>
           </w:p>
         </w:tc>
         <w:tc>
@@ -10867,7 +10737,6 @@
             <w:pPr>
               <w:ind w:left="0"/>
             </w:pPr>
-            <w:proofErr w:type="spellStart"/>
             <w:r>
               <w:rPr>
                 <w:rFonts w:ascii="Calibri" w:hAnsi="Calibri" w:cs="Calibri"/>
@@ -10877,7 +10746,6 @@
               </w:rPr>
               <w:t>courseid</w:t>
             </w:r>
-            <w:proofErr w:type="spellEnd"/>
           </w:p>
         </w:tc>
         <w:tc>
@@ -11044,7 +10912,6 @@
             <w:pPr>
               <w:ind w:left="0"/>
             </w:pPr>
-            <w:proofErr w:type="spellStart"/>
             <w:r>
               <w:rPr>
                 <w:rFonts w:ascii="Calibri" w:hAnsi="Calibri" w:cs="Calibri"/>
@@ -11054,7 +10921,6 @@
               </w:rPr>
               <w:t>versionid</w:t>
             </w:r>
-            <w:proofErr w:type="spellEnd"/>
           </w:p>
         </w:tc>
         <w:tc>
@@ -11355,23 +11221,13 @@
         <w:pStyle w:val="Heading3"/>
       </w:pPr>
       <w:bookmarkStart w:id="41" w:name="_Toc459292465"/>
-      <w:proofErr w:type="spellStart"/>
       <w:r>
         <w:rPr>
           <w:rFonts w:ascii="Times New Roman" w:hAnsi="Times New Roman" w:cs="Times New Roman"/>
           <w:sz w:val="22"/>
           <w:szCs w:val="22"/>
         </w:rPr>
-        <w:t>LessonVersion</w:t>
-      </w:r>
-      <w:proofErr w:type="spellEnd"/>
-      <w:r>
-        <w:rPr>
-          <w:rFonts w:ascii="Times New Roman" w:hAnsi="Times New Roman" w:cs="Times New Roman"/>
-          <w:sz w:val="22"/>
-          <w:szCs w:val="22"/>
-        </w:rPr>
-        <w:t xml:space="preserve"> </w:t>
+        <w:t xml:space="preserve">LessonVersion </w:t>
       </w:r>
       <w:r>
         <w:t>table</w:t>
@@ -12086,7 +11942,6 @@
             <w:pPr>
               <w:ind w:left="0"/>
             </w:pPr>
-            <w:proofErr w:type="spellStart"/>
             <w:r>
               <w:rPr>
                 <w:rFonts w:ascii="Calibri" w:hAnsi="Calibri" w:cs="Calibri"/>
@@ -12096,7 +11951,6 @@
               </w:rPr>
               <w:t>createdate</w:t>
             </w:r>
-            <w:proofErr w:type="spellEnd"/>
           </w:p>
         </w:tc>
         <w:tc>
@@ -12109,7 +11963,6 @@
             <w:pPr>
               <w:ind w:left="0"/>
             </w:pPr>
-            <w:proofErr w:type="spellStart"/>
             <w:r>
               <w:rPr>
                 <w:rFonts w:ascii="Calibri" w:hAnsi="Calibri" w:cs="Calibri"/>
@@ -12119,7 +11972,6 @@
               </w:rPr>
               <w:t>bigint</w:t>
             </w:r>
-            <w:proofErr w:type="spellEnd"/>
           </w:p>
         </w:tc>
         <w:tc>
@@ -12269,7 +12121,6 @@
             <w:pPr>
               <w:ind w:left="0"/>
             </w:pPr>
-            <w:proofErr w:type="spellStart"/>
             <w:r>
               <w:rPr>
                 <w:rFonts w:ascii="Calibri" w:hAnsi="Calibri" w:cs="Calibri"/>
@@ -12279,7 +12130,6 @@
               </w:rPr>
               <w:t>creatorid</w:t>
             </w:r>
-            <w:proofErr w:type="spellEnd"/>
           </w:p>
         </w:tc>
         <w:tc>
@@ -12833,7 +12683,6 @@
             <w:pPr>
               <w:ind w:left="0"/>
             </w:pPr>
-            <w:proofErr w:type="spellStart"/>
             <w:r>
               <w:rPr>
                 <w:rFonts w:ascii="Calibri" w:hAnsi="Calibri" w:cs="Calibri"/>
@@ -12843,7 +12692,6 @@
               </w:rPr>
               <w:t>lessonid</w:t>
             </w:r>
-            <w:proofErr w:type="spellEnd"/>
           </w:p>
         </w:tc>
         <w:tc>
@@ -13782,7 +13630,6 @@
             <w:pPr>
               <w:ind w:left="0"/>
             </w:pPr>
-            <w:proofErr w:type="spellStart"/>
             <w:r>
               <w:rPr>
                 <w:rFonts w:ascii="Calibri" w:hAnsi="Calibri" w:cs="Calibri"/>
@@ -13792,7 +13639,6 @@
               </w:rPr>
               <w:t>varchar</w:t>
             </w:r>
-            <w:proofErr w:type="spellEnd"/>
           </w:p>
         </w:tc>
         <w:tc>
@@ -13957,7 +13803,6 @@
             <w:pPr>
               <w:ind w:left="0"/>
             </w:pPr>
-            <w:proofErr w:type="spellStart"/>
             <w:r>
               <w:rPr>
                 <w:rFonts w:ascii="Calibri" w:hAnsi="Calibri" w:cs="Calibri"/>
@@ -13967,7 +13812,6 @@
               </w:rPr>
               <w:t>updatedate</w:t>
             </w:r>
-            <w:proofErr w:type="spellEnd"/>
           </w:p>
         </w:tc>
         <w:tc>
@@ -13980,7 +13824,6 @@
             <w:pPr>
               <w:ind w:left="0"/>
             </w:pPr>
-            <w:proofErr w:type="spellStart"/>
             <w:r>
               <w:rPr>
                 <w:rFonts w:ascii="Calibri" w:hAnsi="Calibri" w:cs="Calibri"/>
@@ -13990,7 +13833,6 @@
               </w:rPr>
               <w:t>bigint</w:t>
             </w:r>
-            <w:proofErr w:type="spellEnd"/>
           </w:p>
         </w:tc>
         <w:tc>
@@ -14957,11 +14799,9 @@
             <w:pPr>
               <w:ind w:left="0"/>
             </w:pPr>
-            <w:proofErr w:type="spellStart"/>
             <w:r>
               <w:t>createdate</w:t>
             </w:r>
-            <w:proofErr w:type="spellEnd"/>
           </w:p>
         </w:tc>
         <w:tc>
@@ -14973,11 +14813,9 @@
             <w:pPr>
               <w:ind w:left="0"/>
             </w:pPr>
-            <w:proofErr w:type="spellStart"/>
             <w:r>
               <w:t>bigint</w:t>
             </w:r>
-            <w:proofErr w:type="spellEnd"/>
           </w:p>
         </w:tc>
         <w:tc>
@@ -15116,11 +14954,9 @@
             <w:pPr>
               <w:ind w:left="0"/>
             </w:pPr>
-            <w:proofErr w:type="spellStart"/>
             <w:r>
               <w:t>deletedate</w:t>
             </w:r>
-            <w:proofErr w:type="spellEnd"/>
           </w:p>
         </w:tc>
         <w:tc>
@@ -15132,11 +14968,9 @@
             <w:pPr>
               <w:ind w:left="0"/>
             </w:pPr>
-            <w:proofErr w:type="spellStart"/>
             <w:r>
               <w:t>bigint</w:t>
             </w:r>
-            <w:proofErr w:type="spellEnd"/>
           </w:p>
         </w:tc>
         <w:tc>
@@ -15275,11 +15109,9 @@
             <w:pPr>
               <w:ind w:left="0"/>
             </w:pPr>
-            <w:proofErr w:type="spellStart"/>
             <w:r>
               <w:t>deleteflag</w:t>
             </w:r>
-            <w:proofErr w:type="spellEnd"/>
           </w:p>
         </w:tc>
         <w:tc>
@@ -15291,11 +15123,9 @@
             <w:pPr>
               <w:ind w:left="0"/>
             </w:pPr>
-            <w:proofErr w:type="spellStart"/>
             <w:r>
               <w:t>bool</w:t>
             </w:r>
-            <w:proofErr w:type="spellEnd"/>
           </w:p>
         </w:tc>
         <w:tc>
@@ -15450,11 +15280,9 @@
             <w:pPr>
               <w:ind w:left="0"/>
             </w:pPr>
-            <w:proofErr w:type="spellStart"/>
             <w:r>
               <w:t>updatedate</w:t>
             </w:r>
-            <w:proofErr w:type="spellEnd"/>
           </w:p>
         </w:tc>
         <w:tc>
@@ -15466,11 +15294,9 @@
             <w:pPr>
               <w:ind w:left="0"/>
             </w:pPr>
-            <w:proofErr w:type="spellStart"/>
             <w:r>
               <w:t>bigint</w:t>
             </w:r>
-            <w:proofErr w:type="spellEnd"/>
           </w:p>
         </w:tc>
         <w:tc>
@@ -15613,7 +15439,6 @@
             <w:pPr>
               <w:ind w:left="0"/>
             </w:pPr>
-            <w:proofErr w:type="spellStart"/>
             <w:r>
               <w:rPr>
                 <w:rFonts w:ascii="Calibri" w:hAnsi="Calibri" w:cs="Calibri"/>
@@ -15623,7 +15448,6 @@
               </w:rPr>
               <w:t>lessonid</w:t>
             </w:r>
-            <w:proofErr w:type="spellEnd"/>
           </w:p>
         </w:tc>
         <w:tc>
@@ -15787,7 +15611,6 @@
             <w:pPr>
               <w:ind w:left="0"/>
             </w:pPr>
-            <w:proofErr w:type="spellStart"/>
             <w:r>
               <w:rPr>
                 <w:rFonts w:ascii="Calibri" w:hAnsi="Calibri" w:cs="Calibri"/>
@@ -15797,7 +15620,6 @@
               </w:rPr>
               <w:t>questionid</w:t>
             </w:r>
-            <w:proofErr w:type="spellEnd"/>
           </w:p>
         </w:tc>
         <w:tc>
@@ -15961,7 +15783,6 @@
             <w:pPr>
               <w:ind w:left="0"/>
             </w:pPr>
-            <w:proofErr w:type="spellStart"/>
             <w:r>
               <w:rPr>
                 <w:rFonts w:ascii="Calibri" w:hAnsi="Calibri" w:cs="Calibri"/>
@@ -15971,7 +15792,6 @@
               </w:rPr>
               <w:t>isread</w:t>
             </w:r>
-            <w:proofErr w:type="spellEnd"/>
           </w:p>
         </w:tc>
         <w:tc>
@@ -15984,7 +15804,6 @@
             <w:pPr>
               <w:ind w:left="0"/>
             </w:pPr>
-            <w:proofErr w:type="spellStart"/>
             <w:r>
               <w:rPr>
                 <w:rFonts w:ascii="Calibri" w:hAnsi="Calibri" w:cs="Calibri"/>
@@ -15994,7 +15813,6 @@
               </w:rPr>
               <w:t>bool</w:t>
             </w:r>
-            <w:proofErr w:type="spellEnd"/>
           </w:p>
         </w:tc>
         <w:tc>
@@ -16150,7 +15968,6 @@
             <w:pPr>
               <w:ind w:left="0"/>
             </w:pPr>
-            <w:proofErr w:type="spellStart"/>
             <w:r>
               <w:rPr>
                 <w:rFonts w:ascii="Calibri" w:hAnsi="Calibri" w:cs="Calibri"/>
@@ -16160,7 +15977,6 @@
               </w:rPr>
               <w:t>receiverid</w:t>
             </w:r>
-            <w:proofErr w:type="spellEnd"/>
           </w:p>
         </w:tc>
         <w:tc>
@@ -16325,7 +16141,6 @@
             <w:pPr>
               <w:ind w:left="0"/>
             </w:pPr>
-            <w:proofErr w:type="spellStart"/>
             <w:r>
               <w:rPr>
                 <w:rFonts w:ascii="Calibri" w:hAnsi="Calibri" w:cs="Calibri"/>
@@ -16335,7 +16150,6 @@
               </w:rPr>
               <w:t>senderid</w:t>
             </w:r>
-            <w:proofErr w:type="spellEnd"/>
           </w:p>
         </w:tc>
         <w:tc>
@@ -17005,11 +16819,9 @@
             <w:pPr>
               <w:ind w:left="0"/>
             </w:pPr>
-            <w:proofErr w:type="spellStart"/>
             <w:r>
               <w:t>createdate</w:t>
             </w:r>
-            <w:proofErr w:type="spellEnd"/>
           </w:p>
         </w:tc>
         <w:tc>
@@ -17021,11 +16833,9 @@
             <w:pPr>
               <w:ind w:left="0"/>
             </w:pPr>
-            <w:proofErr w:type="spellStart"/>
             <w:r>
               <w:t>bigint</w:t>
             </w:r>
-            <w:proofErr w:type="spellEnd"/>
           </w:p>
         </w:tc>
         <w:tc>
@@ -17174,11 +16984,9 @@
             <w:pPr>
               <w:ind w:left="0"/>
             </w:pPr>
-            <w:proofErr w:type="spellStart"/>
             <w:r>
               <w:t>deletedate</w:t>
             </w:r>
-            <w:proofErr w:type="spellEnd"/>
           </w:p>
         </w:tc>
         <w:tc>
@@ -17190,11 +16998,9 @@
             <w:pPr>
               <w:ind w:left="0"/>
             </w:pPr>
-            <w:proofErr w:type="spellStart"/>
             <w:r>
               <w:t>bigint</w:t>
             </w:r>
-            <w:proofErr w:type="spellEnd"/>
           </w:p>
         </w:tc>
         <w:tc>
@@ -17343,11 +17149,9 @@
             <w:pPr>
               <w:ind w:left="0"/>
             </w:pPr>
-            <w:proofErr w:type="spellStart"/>
             <w:r>
               <w:t>deleteflag</w:t>
             </w:r>
-            <w:proofErr w:type="spellEnd"/>
           </w:p>
         </w:tc>
         <w:tc>
@@ -17359,11 +17163,9 @@
             <w:pPr>
               <w:ind w:left="0"/>
             </w:pPr>
-            <w:proofErr w:type="spellStart"/>
             <w:r>
               <w:t>bool</w:t>
             </w:r>
-            <w:proofErr w:type="spellEnd"/>
           </w:p>
         </w:tc>
         <w:tc>
@@ -17528,11 +17330,9 @@
             <w:pPr>
               <w:ind w:left="0"/>
             </w:pPr>
-            <w:proofErr w:type="spellStart"/>
             <w:r>
               <w:t>updatedate</w:t>
             </w:r>
-            <w:proofErr w:type="spellEnd"/>
           </w:p>
         </w:tc>
         <w:tc>
@@ -17544,11 +17344,9 @@
             <w:pPr>
               <w:ind w:left="0"/>
             </w:pPr>
-            <w:proofErr w:type="spellStart"/>
             <w:r>
               <w:t>bigint</w:t>
             </w:r>
-            <w:proofErr w:type="spellEnd"/>
           </w:p>
         </w:tc>
         <w:tc>
@@ -17722,7 +17520,6 @@
             <w:pPr>
               <w:ind w:left="0"/>
             </w:pPr>
-            <w:proofErr w:type="spellStart"/>
             <w:r>
               <w:rPr>
                 <w:rFonts w:ascii="Calibri" w:hAnsi="Calibri" w:cs="Calibri"/>
@@ -17732,7 +17529,6 @@
               </w:rPr>
               <w:t>varchar</w:t>
             </w:r>
-            <w:proofErr w:type="spellEnd"/>
           </w:p>
         </w:tc>
         <w:tc>
@@ -17915,7 +17711,6 @@
             <w:pPr>
               <w:ind w:left="0"/>
             </w:pPr>
-            <w:proofErr w:type="spellStart"/>
             <w:r>
               <w:rPr>
                 <w:rFonts w:ascii="Calibri" w:hAnsi="Calibri" w:cs="Calibri"/>
@@ -17925,7 +17720,6 @@
               </w:rPr>
               <w:t>varchar</w:t>
             </w:r>
-            <w:proofErr w:type="spellEnd"/>
           </w:p>
         </w:tc>
         <w:tc>
@@ -18118,7 +17912,6 @@
             <w:pPr>
               <w:ind w:left="0"/>
             </w:pPr>
-            <w:proofErr w:type="spellStart"/>
             <w:r>
               <w:rPr>
                 <w:rFonts w:ascii="Calibri" w:hAnsi="Calibri" w:cs="Calibri"/>
@@ -18128,7 +17921,6 @@
               </w:rPr>
               <w:t>bigint</w:t>
             </w:r>
-            <w:proofErr w:type="spellEnd"/>
           </w:p>
         </w:tc>
         <w:tc>
@@ -18312,7 +18104,6 @@
             <w:pPr>
               <w:ind w:left="0"/>
             </w:pPr>
-            <w:proofErr w:type="spellStart"/>
             <w:r>
               <w:rPr>
                 <w:rFonts w:ascii="Calibri" w:hAnsi="Calibri" w:cs="Calibri"/>
@@ -18322,7 +18113,6 @@
               </w:rPr>
               <w:t>varchar</w:t>
             </w:r>
-            <w:proofErr w:type="spellEnd"/>
           </w:p>
         </w:tc>
         <w:tc>
@@ -18682,7 +18472,6 @@
             <w:pPr>
               <w:ind w:left="0"/>
             </w:pPr>
-            <w:proofErr w:type="spellStart"/>
             <w:r>
               <w:rPr>
                 <w:rFonts w:ascii="Calibri" w:hAnsi="Calibri" w:cs="Calibri"/>
@@ -18692,7 +18481,6 @@
               </w:rPr>
               <w:t>firstname</w:t>
             </w:r>
-            <w:proofErr w:type="spellEnd"/>
           </w:p>
         </w:tc>
         <w:tc>
@@ -18705,7 +18493,6 @@
             <w:pPr>
               <w:ind w:left="0"/>
             </w:pPr>
-            <w:proofErr w:type="spellStart"/>
             <w:r>
               <w:rPr>
                 <w:rFonts w:ascii="Calibri" w:hAnsi="Calibri" w:cs="Calibri"/>
@@ -18715,7 +18502,6 @@
               </w:rPr>
               <w:t>varchar</w:t>
             </w:r>
-            <w:proofErr w:type="spellEnd"/>
           </w:p>
         </w:tc>
         <w:tc>
@@ -18898,7 +18684,6 @@
             <w:pPr>
               <w:ind w:left="0"/>
             </w:pPr>
-            <w:proofErr w:type="spellStart"/>
             <w:r>
               <w:rPr>
                 <w:rFonts w:ascii="Calibri" w:hAnsi="Calibri" w:cs="Calibri"/>
@@ -18908,7 +18693,6 @@
               </w:rPr>
               <w:t>varchar</w:t>
             </w:r>
-            <w:proofErr w:type="spellEnd"/>
           </w:p>
         </w:tc>
         <w:tc>
@@ -19070,7 +18854,6 @@
             <w:pPr>
               <w:ind w:left="0"/>
             </w:pPr>
-            <w:proofErr w:type="spellStart"/>
             <w:r>
               <w:rPr>
                 <w:rFonts w:ascii="Calibri" w:hAnsi="Calibri" w:cs="Calibri"/>
@@ -19080,7 +18863,6 @@
               </w:rPr>
               <w:t>isbanned</w:t>
             </w:r>
-            <w:proofErr w:type="spellEnd"/>
           </w:p>
         </w:tc>
         <w:tc>
@@ -19093,7 +18875,6 @@
             <w:pPr>
               <w:ind w:left="0"/>
             </w:pPr>
-            <w:proofErr w:type="spellStart"/>
             <w:r>
               <w:rPr>
                 <w:rFonts w:ascii="Calibri" w:hAnsi="Calibri" w:cs="Calibri"/>
@@ -19103,7 +18884,6 @@
               </w:rPr>
               <w:t>bool</w:t>
             </w:r>
-            <w:proofErr w:type="spellEnd"/>
           </w:p>
         </w:tc>
         <w:tc>
@@ -19269,7 +19049,6 @@
             <w:pPr>
               <w:ind w:left="0"/>
             </w:pPr>
-            <w:proofErr w:type="spellStart"/>
             <w:r>
               <w:rPr>
                 <w:rFonts w:ascii="Calibri" w:hAnsi="Calibri" w:cs="Calibri"/>
@@ -19279,7 +19058,6 @@
               </w:rPr>
               <w:t>joindate</w:t>
             </w:r>
-            <w:proofErr w:type="spellEnd"/>
           </w:p>
         </w:tc>
         <w:tc>
@@ -19292,7 +19070,6 @@
             <w:pPr>
               <w:ind w:left="0"/>
             </w:pPr>
-            <w:proofErr w:type="spellStart"/>
             <w:r>
               <w:rPr>
                 <w:rFonts w:ascii="Calibri" w:hAnsi="Calibri" w:cs="Calibri"/>
@@ -19302,7 +19079,6 @@
               </w:rPr>
               <w:t>bigint</w:t>
             </w:r>
-            <w:proofErr w:type="spellEnd"/>
           </w:p>
         </w:tc>
         <w:tc>
@@ -19458,7 +19234,6 @@
             <w:pPr>
               <w:ind w:left="0"/>
             </w:pPr>
-            <w:proofErr w:type="spellStart"/>
             <w:r>
               <w:rPr>
                 <w:rFonts w:ascii="Calibri" w:hAnsi="Calibri" w:cs="Calibri"/>
@@ -19468,7 +19243,6 @@
               </w:rPr>
               <w:t>lastname</w:t>
             </w:r>
-            <w:proofErr w:type="spellEnd"/>
           </w:p>
         </w:tc>
         <w:tc>
@@ -19481,7 +19255,6 @@
             <w:pPr>
               <w:ind w:left="0"/>
             </w:pPr>
-            <w:proofErr w:type="spellStart"/>
             <w:r>
               <w:rPr>
                 <w:rFonts w:ascii="Calibri" w:hAnsi="Calibri" w:cs="Calibri"/>
@@ -19491,7 +19264,6 @@
               </w:rPr>
               <w:t>varchar</w:t>
             </w:r>
-            <w:proofErr w:type="spellEnd"/>
           </w:p>
         </w:tc>
         <w:tc>
@@ -19674,7 +19446,6 @@
             <w:pPr>
               <w:ind w:left="0"/>
             </w:pPr>
-            <w:proofErr w:type="spellStart"/>
             <w:r>
               <w:rPr>
                 <w:rFonts w:ascii="Calibri" w:hAnsi="Calibri" w:cs="Calibri"/>
@@ -19684,7 +19455,6 @@
               </w:rPr>
               <w:t>varchar</w:t>
             </w:r>
-            <w:proofErr w:type="spellEnd"/>
           </w:p>
         </w:tc>
         <w:tc>
@@ -20062,7 +19832,6 @@
             <w:pPr>
               <w:ind w:left="0"/>
             </w:pPr>
-            <w:proofErr w:type="spellStart"/>
             <w:r>
               <w:rPr>
                 <w:rFonts w:ascii="Calibri" w:hAnsi="Calibri" w:cs="Calibri"/>
@@ -20072,7 +19841,6 @@
               </w:rPr>
               <w:t>varchar</w:t>
             </w:r>
-            <w:proofErr w:type="spellEnd"/>
           </w:p>
         </w:tc>
         <w:tc>
@@ -20265,7 +20033,6 @@
             <w:pPr>
               <w:ind w:left="0"/>
             </w:pPr>
-            <w:proofErr w:type="spellStart"/>
             <w:r>
               <w:rPr>
                 <w:rFonts w:ascii="Calibri" w:hAnsi="Calibri" w:cs="Calibri"/>
@@ -20275,7 +20042,6 @@
               </w:rPr>
               <w:t>varchar</w:t>
             </w:r>
-            <w:proofErr w:type="spellEnd"/>
           </w:p>
         </w:tc>
         <w:tc>
@@ -20915,11 +20681,9 @@
             <w:pPr>
               <w:ind w:left="0"/>
             </w:pPr>
-            <w:proofErr w:type="spellStart"/>
             <w:r>
               <w:t>createdate</w:t>
             </w:r>
-            <w:proofErr w:type="spellEnd"/>
           </w:p>
         </w:tc>
         <w:tc>
@@ -20931,11 +20695,9 @@
             <w:pPr>
               <w:ind w:left="0"/>
             </w:pPr>
-            <w:proofErr w:type="spellStart"/>
             <w:r>
               <w:t>bigint</w:t>
             </w:r>
-            <w:proofErr w:type="spellEnd"/>
           </w:p>
         </w:tc>
         <w:tc>
@@ -21084,11 +20846,9 @@
             <w:pPr>
               <w:ind w:left="0"/>
             </w:pPr>
-            <w:proofErr w:type="spellStart"/>
             <w:r>
               <w:t>deletedate</w:t>
             </w:r>
-            <w:proofErr w:type="spellEnd"/>
           </w:p>
         </w:tc>
         <w:tc>
@@ -21100,11 +20860,9 @@
             <w:pPr>
               <w:ind w:left="0"/>
             </w:pPr>
-            <w:proofErr w:type="spellStart"/>
             <w:r>
               <w:t>bigint</w:t>
             </w:r>
-            <w:proofErr w:type="spellEnd"/>
           </w:p>
         </w:tc>
         <w:tc>
@@ -21253,11 +21011,9 @@
             <w:pPr>
               <w:ind w:left="0"/>
             </w:pPr>
-            <w:proofErr w:type="spellStart"/>
             <w:r>
               <w:t>deleteflag</w:t>
             </w:r>
-            <w:proofErr w:type="spellEnd"/>
           </w:p>
         </w:tc>
         <w:tc>
@@ -21269,11 +21025,9 @@
             <w:pPr>
               <w:ind w:left="0"/>
             </w:pPr>
-            <w:proofErr w:type="spellStart"/>
             <w:r>
               <w:t>bool</w:t>
             </w:r>
-            <w:proofErr w:type="spellEnd"/>
           </w:p>
         </w:tc>
         <w:tc>
@@ -21438,11 +21192,9 @@
             <w:pPr>
               <w:ind w:left="0"/>
             </w:pPr>
-            <w:proofErr w:type="spellStart"/>
             <w:r>
               <w:t>updatedate</w:t>
             </w:r>
-            <w:proofErr w:type="spellEnd"/>
           </w:p>
         </w:tc>
         <w:tc>
@@ -21454,11 +21206,9 @@
             <w:pPr>
               <w:ind w:left="0"/>
             </w:pPr>
-            <w:proofErr w:type="spellStart"/>
             <w:r>
               <w:t>bigint</w:t>
             </w:r>
-            <w:proofErr w:type="spellEnd"/>
           </w:p>
         </w:tc>
         <w:tc>
@@ -21632,7 +21382,6 @@
             <w:pPr>
               <w:ind w:left="0"/>
             </w:pPr>
-            <w:proofErr w:type="spellStart"/>
             <w:r>
               <w:rPr>
                 <w:rFonts w:ascii="Calibri" w:hAnsi="Calibri" w:cs="Calibri"/>
@@ -21642,7 +21391,6 @@
               </w:rPr>
               <w:t>varchar</w:t>
             </w:r>
-            <w:proofErr w:type="spellEnd"/>
           </w:p>
         </w:tc>
         <w:tc>
@@ -21823,7 +21571,6 @@
             <w:pPr>
               <w:ind w:left="0"/>
             </w:pPr>
-            <w:proofErr w:type="spellStart"/>
             <w:r>
               <w:rPr>
                 <w:rFonts w:ascii="Calibri" w:hAnsi="Calibri" w:cs="Calibri"/>
@@ -21833,7 +21580,6 @@
               </w:rPr>
               <w:t>isright</w:t>
             </w:r>
-            <w:proofErr w:type="spellEnd"/>
           </w:p>
         </w:tc>
         <w:tc>
@@ -21846,7 +21592,6 @@
             <w:pPr>
               <w:ind w:left="0"/>
             </w:pPr>
-            <w:proofErr w:type="spellStart"/>
             <w:r>
               <w:rPr>
                 <w:rFonts w:ascii="Calibri" w:hAnsi="Calibri" w:cs="Calibri"/>
@@ -21856,7 +21601,6 @@
               </w:rPr>
               <w:t>bool</w:t>
             </w:r>
-            <w:proofErr w:type="spellEnd"/>
           </w:p>
         </w:tc>
         <w:tc>
@@ -22038,7 +21782,6 @@
             <w:pPr>
               <w:ind w:left="0"/>
             </w:pPr>
-            <w:proofErr w:type="spellStart"/>
             <w:r>
               <w:rPr>
                 <w:rFonts w:ascii="Calibri" w:hAnsi="Calibri" w:cs="Calibri"/>
@@ -22048,7 +21791,6 @@
               </w:rPr>
               <w:t>questionmodel_id</w:t>
             </w:r>
-            <w:proofErr w:type="spellEnd"/>
           </w:p>
         </w:tc>
         <w:tc>
@@ -22203,23 +21945,13 @@
         <w:pStyle w:val="Heading3"/>
       </w:pPr>
       <w:bookmarkStart w:id="45" w:name="_Toc459292469"/>
-      <w:proofErr w:type="spellStart"/>
       <w:r>
         <w:rPr>
           <w:rFonts w:ascii="Times New Roman" w:hAnsi="Times New Roman" w:cs="Times New Roman"/>
           <w:sz w:val="22"/>
           <w:szCs w:val="22"/>
         </w:rPr>
-        <w:t>ExamAnswer</w:t>
-      </w:r>
-      <w:proofErr w:type="spellEnd"/>
-      <w:r>
-        <w:rPr>
-          <w:rFonts w:ascii="Times New Roman" w:hAnsi="Times New Roman" w:cs="Times New Roman"/>
-          <w:sz w:val="22"/>
-          <w:szCs w:val="22"/>
-        </w:rPr>
-        <w:t xml:space="preserve"> </w:t>
+        <w:t xml:space="preserve">ExamAnswer </w:t>
       </w:r>
       <w:r>
         <w:t>table</w:t>
@@ -22728,11 +22460,9 @@
             <w:pPr>
               <w:ind w:left="0"/>
             </w:pPr>
-            <w:proofErr w:type="spellStart"/>
             <w:r>
               <w:t>createdate</w:t>
             </w:r>
-            <w:proofErr w:type="spellEnd"/>
           </w:p>
         </w:tc>
         <w:tc>
@@ -22744,11 +22474,9 @@
             <w:pPr>
               <w:ind w:left="0"/>
             </w:pPr>
-            <w:proofErr w:type="spellStart"/>
             <w:r>
               <w:t>bigint</w:t>
             </w:r>
-            <w:proofErr w:type="spellEnd"/>
           </w:p>
         </w:tc>
         <w:tc>
@@ -22897,11 +22625,9 @@
             <w:pPr>
               <w:ind w:left="0"/>
             </w:pPr>
-            <w:proofErr w:type="spellStart"/>
             <w:r>
               <w:t>deletedate</w:t>
             </w:r>
-            <w:proofErr w:type="spellEnd"/>
           </w:p>
         </w:tc>
         <w:tc>
@@ -22913,11 +22639,9 @@
             <w:pPr>
               <w:ind w:left="0"/>
             </w:pPr>
-            <w:proofErr w:type="spellStart"/>
             <w:r>
               <w:t>bigint</w:t>
             </w:r>
-            <w:proofErr w:type="spellEnd"/>
           </w:p>
         </w:tc>
         <w:tc>
@@ -23066,11 +22790,9 @@
             <w:pPr>
               <w:ind w:left="0"/>
             </w:pPr>
-            <w:proofErr w:type="spellStart"/>
             <w:r>
               <w:t>deleteflag</w:t>
             </w:r>
-            <w:proofErr w:type="spellEnd"/>
           </w:p>
         </w:tc>
         <w:tc>
@@ -23082,11 +22804,9 @@
             <w:pPr>
               <w:ind w:left="0"/>
             </w:pPr>
-            <w:proofErr w:type="spellStart"/>
             <w:r>
               <w:t>bool</w:t>
             </w:r>
-            <w:proofErr w:type="spellEnd"/>
           </w:p>
         </w:tc>
         <w:tc>
@@ -23251,11 +22971,9 @@
             <w:pPr>
               <w:ind w:left="0"/>
             </w:pPr>
-            <w:proofErr w:type="spellStart"/>
             <w:r>
               <w:t>updatedate</w:t>
             </w:r>
-            <w:proofErr w:type="spellEnd"/>
           </w:p>
         </w:tc>
         <w:tc>
@@ -23267,11 +22985,9 @@
             <w:pPr>
               <w:ind w:left="0"/>
             </w:pPr>
-            <w:proofErr w:type="spellStart"/>
             <w:r>
               <w:t>bigint</w:t>
             </w:r>
-            <w:proofErr w:type="spellEnd"/>
           </w:p>
         </w:tc>
         <w:tc>
@@ -23445,7 +23161,6 @@
             <w:pPr>
               <w:ind w:left="0"/>
             </w:pPr>
-            <w:proofErr w:type="spellStart"/>
             <w:r>
               <w:rPr>
                 <w:rFonts w:ascii="Calibri" w:hAnsi="Calibri" w:cs="Calibri"/>
@@ -23455,7 +23170,6 @@
               </w:rPr>
               <w:t>varchar</w:t>
             </w:r>
-            <w:proofErr w:type="spellEnd"/>
           </w:p>
         </w:tc>
         <w:tc>
@@ -23633,7 +23347,6 @@
             <w:pPr>
               <w:ind w:left="0"/>
             </w:pPr>
-            <w:proofErr w:type="spellStart"/>
             <w:r>
               <w:rPr>
                 <w:rFonts w:ascii="Calibri" w:hAnsi="Calibri" w:cs="Calibri"/>
@@ -23643,7 +23356,6 @@
               </w:rPr>
               <w:t>isright</w:t>
             </w:r>
-            <w:proofErr w:type="spellEnd"/>
           </w:p>
         </w:tc>
         <w:tc>
@@ -23656,7 +23368,6 @@
             <w:pPr>
               <w:ind w:left="0"/>
             </w:pPr>
-            <w:proofErr w:type="spellStart"/>
             <w:r>
               <w:rPr>
                 <w:rFonts w:ascii="Calibri" w:hAnsi="Calibri" w:cs="Calibri"/>
@@ -23666,7 +23377,6 @@
               </w:rPr>
               <w:t>bool</w:t>
             </w:r>
-            <w:proofErr w:type="spellEnd"/>
           </w:p>
         </w:tc>
         <w:tc>
@@ -23839,11 +23549,9 @@
             <w:pPr>
               <w:ind w:left="0"/>
             </w:pPr>
-            <w:proofErr w:type="spellStart"/>
             <w:r>
               <w:t>isselected</w:t>
             </w:r>
-            <w:proofErr w:type="spellEnd"/>
           </w:p>
         </w:tc>
         <w:tc>
@@ -23856,7 +23564,6 @@
             <w:pPr>
               <w:ind w:left="0"/>
             </w:pPr>
-            <w:proofErr w:type="spellStart"/>
             <w:r>
               <w:rPr>
                 <w:rFonts w:ascii="Calibri" w:hAnsi="Calibri" w:cs="Calibri"/>
@@ -23866,7 +23573,6 @@
               </w:rPr>
               <w:t>bool</w:t>
             </w:r>
-            <w:proofErr w:type="spellEnd"/>
           </w:p>
         </w:tc>
         <w:tc>
@@ -24045,7 +23751,6 @@
                 <w:szCs w:val="22"/>
               </w:rPr>
             </w:pPr>
-            <w:proofErr w:type="spellStart"/>
             <w:r>
               <w:rPr>
                 <w:rFonts w:ascii="Calibri" w:hAnsi="Calibri" w:cs="Calibri"/>
@@ -24055,7 +23760,6 @@
               </w:rPr>
               <w:t>examquestionmodel_id</w:t>
             </w:r>
-            <w:proofErr w:type="spellEnd"/>
           </w:p>
         </w:tc>
         <w:tc>
@@ -24206,7 +23910,6 @@
         <w:pStyle w:val="Heading3"/>
       </w:pPr>
       <w:bookmarkStart w:id="46" w:name="_Toc459292470"/>
-      <w:proofErr w:type="spellStart"/>
       <w:r>
         <w:rPr>
           <w:rFonts w:ascii="Times New Roman" w:hAnsi="Times New Roman" w:cs="Times New Roman"/>
@@ -24216,7 +23919,6 @@
         <w:lastRenderedPageBreak/>
         <w:t>ExamQuestion</w:t>
       </w:r>
-      <w:proofErr w:type="spellEnd"/>
       <w:r>
         <w:rPr>
           <w:rFonts w:ascii="Times New Roman" w:hAnsi="Times New Roman" w:cs="Times New Roman"/>
@@ -24732,11 +24434,9 @@
             <w:pPr>
               <w:ind w:left="0"/>
             </w:pPr>
-            <w:proofErr w:type="spellStart"/>
             <w:r>
               <w:t>createdate</w:t>
             </w:r>
-            <w:proofErr w:type="spellEnd"/>
           </w:p>
         </w:tc>
         <w:tc>
@@ -24748,11 +24448,9 @@
             <w:pPr>
               <w:ind w:left="0"/>
             </w:pPr>
-            <w:proofErr w:type="spellStart"/>
             <w:r>
               <w:t>bigint</w:t>
             </w:r>
-            <w:proofErr w:type="spellEnd"/>
           </w:p>
         </w:tc>
         <w:tc>
@@ -24901,11 +24599,9 @@
             <w:pPr>
               <w:ind w:left="0"/>
             </w:pPr>
-            <w:proofErr w:type="spellStart"/>
             <w:r>
               <w:t>deletedate</w:t>
             </w:r>
-            <w:proofErr w:type="spellEnd"/>
           </w:p>
         </w:tc>
         <w:tc>
@@ -24917,11 +24613,9 @@
             <w:pPr>
               <w:ind w:left="0"/>
             </w:pPr>
-            <w:proofErr w:type="spellStart"/>
             <w:r>
               <w:t>bigint</w:t>
             </w:r>
-            <w:proofErr w:type="spellEnd"/>
           </w:p>
         </w:tc>
         <w:tc>
@@ -25070,11 +24764,9 @@
             <w:pPr>
               <w:ind w:left="0"/>
             </w:pPr>
-            <w:proofErr w:type="spellStart"/>
             <w:r>
               <w:t>deleteflag</w:t>
             </w:r>
-            <w:proofErr w:type="spellEnd"/>
           </w:p>
         </w:tc>
         <w:tc>
@@ -25086,11 +24778,9 @@
             <w:pPr>
               <w:ind w:left="0"/>
             </w:pPr>
-            <w:proofErr w:type="spellStart"/>
             <w:r>
               <w:t>bool</w:t>
             </w:r>
-            <w:proofErr w:type="spellEnd"/>
           </w:p>
         </w:tc>
         <w:tc>
@@ -25255,11 +24945,9 @@
             <w:pPr>
               <w:ind w:left="0"/>
             </w:pPr>
-            <w:proofErr w:type="spellStart"/>
             <w:r>
               <w:t>updatedate</w:t>
             </w:r>
-            <w:proofErr w:type="spellEnd"/>
           </w:p>
         </w:tc>
         <w:tc>
@@ -25271,11 +24959,9 @@
             <w:pPr>
               <w:ind w:left="0"/>
             </w:pPr>
-            <w:proofErr w:type="spellStart"/>
             <w:r>
               <w:t>bigint</w:t>
             </w:r>
-            <w:proofErr w:type="spellEnd"/>
           </w:p>
         </w:tc>
         <w:tc>
@@ -25449,7 +25135,6 @@
             <w:pPr>
               <w:ind w:left="0"/>
             </w:pPr>
-            <w:proofErr w:type="spellStart"/>
             <w:r>
               <w:rPr>
                 <w:rFonts w:ascii="Calibri" w:hAnsi="Calibri" w:cs="Calibri"/>
@@ -25459,7 +25144,6 @@
               </w:rPr>
               <w:t>varchar</w:t>
             </w:r>
-            <w:proofErr w:type="spellEnd"/>
           </w:p>
         </w:tc>
         <w:tc>
@@ -25621,7 +25305,6 @@
             <w:pPr>
               <w:ind w:left="0"/>
             </w:pPr>
-            <w:proofErr w:type="spellStart"/>
             <w:r>
               <w:rPr>
                 <w:rFonts w:ascii="Calibri" w:hAnsi="Calibri" w:cs="Calibri"/>
@@ -25631,7 +25314,6 @@
               </w:rPr>
               <w:t>ischanged</w:t>
             </w:r>
-            <w:proofErr w:type="spellEnd"/>
           </w:p>
         </w:tc>
         <w:tc>
@@ -25644,7 +25326,6 @@
             <w:pPr>
               <w:ind w:left="0"/>
             </w:pPr>
-            <w:proofErr w:type="spellStart"/>
             <w:r>
               <w:rPr>
                 <w:rFonts w:ascii="Calibri" w:hAnsi="Calibri" w:cs="Calibri"/>
@@ -25654,7 +25335,6 @@
               </w:rPr>
               <w:t>bool</w:t>
             </w:r>
-            <w:proofErr w:type="spellEnd"/>
           </w:p>
         </w:tc>
         <w:tc>
@@ -25807,7 +25487,6 @@
             <w:pPr>
               <w:ind w:left="0"/>
             </w:pPr>
-            <w:proofErr w:type="spellStart"/>
             <w:r>
               <w:rPr>
                 <w:rFonts w:ascii="Calibri" w:hAnsi="Calibri" w:cs="Calibri"/>
@@ -25817,7 +25496,6 @@
               </w:rPr>
               <w:t>numberofquestion</w:t>
             </w:r>
-            <w:proofErr w:type="spellEnd"/>
           </w:p>
         </w:tc>
         <w:tc>
@@ -26189,7 +25867,6 @@
             <w:pPr>
               <w:ind w:left="0"/>
             </w:pPr>
-            <w:proofErr w:type="spellStart"/>
             <w:r>
               <w:rPr>
                 <w:rFonts w:ascii="Calibri" w:hAnsi="Calibri" w:cs="Calibri"/>
@@ -26199,7 +25876,6 @@
               </w:rPr>
               <w:t>questionanswertype</w:t>
             </w:r>
-            <w:proofErr w:type="spellEnd"/>
           </w:p>
         </w:tc>
         <w:tc>
@@ -26386,7 +26062,6 @@
             <w:pPr>
               <w:ind w:left="0"/>
             </w:pPr>
-            <w:proofErr w:type="spellStart"/>
             <w:r>
               <w:rPr>
                 <w:rFonts w:ascii="Calibri" w:hAnsi="Calibri" w:cs="Calibri"/>
@@ -26396,7 +26071,6 @@
               </w:rPr>
               <w:t>questionid</w:t>
             </w:r>
-            <w:proofErr w:type="spellEnd"/>
           </w:p>
         </w:tc>
         <w:tc>
@@ -26573,7 +26247,6 @@
             <w:pPr>
               <w:ind w:left="0"/>
             </w:pPr>
-            <w:proofErr w:type="spellStart"/>
             <w:r>
               <w:rPr>
                 <w:rFonts w:ascii="Calibri" w:hAnsi="Calibri" w:cs="Calibri"/>
@@ -26583,7 +26256,6 @@
               </w:rPr>
               <w:t>questiontype</w:t>
             </w:r>
-            <w:proofErr w:type="spellEnd"/>
           </w:p>
         </w:tc>
         <w:tc>
@@ -26770,7 +26442,6 @@
             <w:pPr>
               <w:ind w:left="0"/>
             </w:pPr>
-            <w:proofErr w:type="spellStart"/>
             <w:r>
               <w:rPr>
                 <w:rFonts w:ascii="Calibri" w:hAnsi="Calibri" w:cs="Calibri"/>
@@ -26780,7 +26451,6 @@
               </w:rPr>
               <w:t>exammodel_id</w:t>
             </w:r>
-            <w:proofErr w:type="spellEnd"/>
           </w:p>
         </w:tc>
         <w:tc>
@@ -26967,7 +26637,6 @@
                 <w:highlight w:val="yellow"/>
               </w:rPr>
             </w:pPr>
-            <w:proofErr w:type="spellStart"/>
             <w:r>
               <w:rPr>
                 <w:rFonts w:ascii="Calibri" w:hAnsi="Calibri" w:cs="Calibri"/>
@@ -26977,7 +26646,6 @@
               </w:rPr>
               <w:t>parentquestion_id</w:t>
             </w:r>
-            <w:proofErr w:type="spellEnd"/>
           </w:p>
         </w:tc>
         <w:tc>
@@ -27638,11 +27306,9 @@
             <w:pPr>
               <w:ind w:left="0"/>
             </w:pPr>
-            <w:proofErr w:type="spellStart"/>
             <w:r>
               <w:t>createdate</w:t>
             </w:r>
-            <w:proofErr w:type="spellEnd"/>
           </w:p>
         </w:tc>
         <w:tc>
@@ -27654,11 +27320,9 @@
             <w:pPr>
               <w:ind w:left="0"/>
             </w:pPr>
-            <w:proofErr w:type="spellStart"/>
             <w:r>
               <w:t>bigint</w:t>
             </w:r>
-            <w:proofErr w:type="spellEnd"/>
           </w:p>
         </w:tc>
         <w:tc>
@@ -27807,11 +27471,9 @@
             <w:pPr>
               <w:ind w:left="0"/>
             </w:pPr>
-            <w:proofErr w:type="spellStart"/>
             <w:r>
               <w:t>deletedate</w:t>
             </w:r>
-            <w:proofErr w:type="spellEnd"/>
           </w:p>
         </w:tc>
         <w:tc>
@@ -27823,11 +27485,9 @@
             <w:pPr>
               <w:ind w:left="0"/>
             </w:pPr>
-            <w:proofErr w:type="spellStart"/>
             <w:r>
               <w:t>bigint</w:t>
             </w:r>
-            <w:proofErr w:type="spellEnd"/>
           </w:p>
         </w:tc>
         <w:tc>
@@ -27977,11 +27637,9 @@
             <w:pPr>
               <w:ind w:left="0"/>
             </w:pPr>
-            <w:proofErr w:type="spellStart"/>
             <w:r>
               <w:t>deleteflag</w:t>
             </w:r>
-            <w:proofErr w:type="spellEnd"/>
           </w:p>
         </w:tc>
         <w:tc>
@@ -27993,11 +27651,9 @@
             <w:pPr>
               <w:ind w:left="0"/>
             </w:pPr>
-            <w:proofErr w:type="spellStart"/>
             <w:r>
               <w:t>bool</w:t>
             </w:r>
-            <w:proofErr w:type="spellEnd"/>
           </w:p>
         </w:tc>
         <w:tc>
@@ -28162,11 +27818,9 @@
             <w:pPr>
               <w:ind w:left="0"/>
             </w:pPr>
-            <w:proofErr w:type="spellStart"/>
             <w:r>
               <w:t>updatedate</w:t>
             </w:r>
-            <w:proofErr w:type="spellEnd"/>
           </w:p>
         </w:tc>
         <w:tc>
@@ -28178,11 +27832,9 @@
             <w:pPr>
               <w:ind w:left="0"/>
             </w:pPr>
-            <w:proofErr w:type="spellStart"/>
             <w:r>
               <w:t>bigint</w:t>
             </w:r>
-            <w:proofErr w:type="spellEnd"/>
           </w:p>
         </w:tc>
         <w:tc>
@@ -28356,7 +28008,6 @@
             <w:pPr>
               <w:ind w:left="0"/>
             </w:pPr>
-            <w:proofErr w:type="spellStart"/>
             <w:r>
               <w:rPr>
                 <w:rFonts w:ascii="Calibri" w:hAnsi="Calibri" w:cs="Calibri"/>
@@ -28366,7 +28017,6 @@
               </w:rPr>
               <w:t>varchar</w:t>
             </w:r>
-            <w:proofErr w:type="spellEnd"/>
           </w:p>
         </w:tc>
         <w:tc>
@@ -28528,7 +28178,6 @@
             <w:pPr>
               <w:ind w:left="0"/>
             </w:pPr>
-            <w:proofErr w:type="spellStart"/>
             <w:r>
               <w:rPr>
                 <w:rFonts w:ascii="Calibri" w:hAnsi="Calibri" w:cs="Calibri"/>
@@ -28538,7 +28187,6 @@
               </w:rPr>
               <w:t>courseid</w:t>
             </w:r>
-            <w:proofErr w:type="spellEnd"/>
           </w:p>
         </w:tc>
         <w:tc>
@@ -28714,7 +28362,6 @@
             <w:pPr>
               <w:ind w:left="0"/>
             </w:pPr>
-            <w:proofErr w:type="spellStart"/>
             <w:r>
               <w:rPr>
                 <w:rFonts w:ascii="Calibri" w:hAnsi="Calibri" w:cs="Calibri"/>
@@ -28724,7 +28371,6 @@
               </w:rPr>
               <w:t>creatorid</w:t>
             </w:r>
-            <w:proofErr w:type="spellEnd"/>
           </w:p>
         </w:tc>
         <w:tc>
@@ -28900,7 +28546,6 @@
             <w:pPr>
               <w:ind w:left="0"/>
             </w:pPr>
-            <w:proofErr w:type="spellStart"/>
             <w:r>
               <w:rPr>
                 <w:rFonts w:ascii="Calibri" w:hAnsi="Calibri" w:cs="Calibri"/>
@@ -28910,7 +28555,6 @@
               </w:rPr>
               <w:t>numberofquestion</w:t>
             </w:r>
-            <w:proofErr w:type="spellEnd"/>
           </w:p>
         </w:tc>
         <w:tc>
@@ -29280,7 +28924,6 @@
             <w:pPr>
               <w:ind w:left="0"/>
             </w:pPr>
-            <w:proofErr w:type="spellStart"/>
             <w:r>
               <w:rPr>
                 <w:rFonts w:ascii="Calibri" w:hAnsi="Calibri" w:cs="Calibri"/>
@@ -29290,7 +28933,6 @@
               </w:rPr>
               <w:t>questionanswertype</w:t>
             </w:r>
-            <w:proofErr w:type="spellEnd"/>
           </w:p>
         </w:tc>
         <w:tc>
@@ -29476,7 +29118,6 @@
             <w:pPr>
               <w:ind w:left="0"/>
             </w:pPr>
-            <w:proofErr w:type="spellStart"/>
             <w:r>
               <w:rPr>
                 <w:rFonts w:ascii="Calibri" w:hAnsi="Calibri" w:cs="Calibri"/>
@@ -29486,7 +29127,6 @@
               </w:rPr>
               <w:t>questioncode</w:t>
             </w:r>
-            <w:proofErr w:type="spellEnd"/>
           </w:p>
         </w:tc>
         <w:tc>
@@ -29662,7 +29302,6 @@
             <w:pPr>
               <w:ind w:left="0"/>
             </w:pPr>
-            <w:proofErr w:type="spellStart"/>
             <w:r>
               <w:rPr>
                 <w:rFonts w:ascii="Calibri" w:hAnsi="Calibri" w:cs="Calibri"/>
@@ -29672,7 +29311,6 @@
               </w:rPr>
               <w:t>questionetatime</w:t>
             </w:r>
-            <w:proofErr w:type="spellEnd"/>
           </w:p>
         </w:tc>
         <w:tc>
@@ -29858,7 +29496,6 @@
             <w:pPr>
               <w:ind w:left="0"/>
             </w:pPr>
-            <w:proofErr w:type="spellStart"/>
             <w:r>
               <w:rPr>
                 <w:rFonts w:ascii="Calibri" w:hAnsi="Calibri" w:cs="Calibri"/>
@@ -29868,7 +29505,6 @@
               </w:rPr>
               <w:t>questionskill</w:t>
             </w:r>
-            <w:proofErr w:type="spellEnd"/>
           </w:p>
         </w:tc>
         <w:tc>
@@ -30054,7 +29690,6 @@
             <w:pPr>
               <w:ind w:left="0"/>
             </w:pPr>
-            <w:proofErr w:type="spellStart"/>
             <w:r>
               <w:rPr>
                 <w:rFonts w:ascii="Calibri" w:hAnsi="Calibri" w:cs="Calibri"/>
@@ -30064,7 +29699,6 @@
               </w:rPr>
               <w:t>questiontype</w:t>
             </w:r>
-            <w:proofErr w:type="spellEnd"/>
           </w:p>
         </w:tc>
         <w:tc>
@@ -30250,7 +29884,6 @@
             <w:pPr>
               <w:ind w:left="0"/>
             </w:pPr>
-            <w:proofErr w:type="spellStart"/>
             <w:r>
               <w:rPr>
                 <w:rFonts w:ascii="Calibri" w:hAnsi="Calibri" w:cs="Calibri"/>
@@ -30260,7 +29893,6 @@
               </w:rPr>
               <w:t>parentquestion_id</w:t>
             </w:r>
-            <w:proofErr w:type="spellEnd"/>
           </w:p>
         </w:tc>
         <w:tc>
@@ -31464,7 +31096,7 @@
 
 <file path=word/comments.xml><?xml version="1.0" encoding="utf-8"?>
 <w:comments xmlns:wpc="http://schemas.microsoft.com/office/word/2010/wordprocessingCanvas" xmlns:mc="http://schemas.openxmlformats.org/markup-compatibility/2006" xmlns:o="urn:schemas-microsoft-com:office:office" xmlns:r="http://schemas.openxmlformats.org/officeDocument/2006/relationships" xmlns:m="http://schemas.openxmlformats.org/officeDocument/2006/math" xmlns:v="urn:schemas-microsoft-com:vml" xmlns:wp14="http://schemas.microsoft.com/office/word/2010/wordprocessingDrawing" xmlns:wp="http://schemas.openxmlformats.org/drawingml/2006/wordprocessingDrawing" xmlns:w10="urn:schemas-microsoft-com:office:word" xmlns:w="http://schemas.openxmlformats.org/wordprocessingml/2006/main" xmlns:w14="http://schemas.microsoft.com/office/word/2010/wordml" xmlns:w15="http://schemas.microsoft.com/office/word/2012/wordml" xmlns:wpg="http://schemas.microsoft.com/office/word/2010/wordprocessingGroup" xmlns:wpi="http://schemas.microsoft.com/office/word/2010/wordprocessingInk" xmlns:wne="http://schemas.microsoft.com/office/word/2006/wordml" xmlns:wps="http://schemas.microsoft.com/office/word/2010/wordprocessingShape" mc:Ignorable="w14 w15 wp14">
-  <w:comment w:id="32" w:author="MinhNN" w:date="2016-08-05T07:35:00Z" w:initials="M">
+  <w:comment w:id="33" w:author="MinhNN" w:date="2016-08-05T07:35:00Z" w:initials="M">
     <w:p>
       <w:pPr>
         <w:pStyle w:val="CommentText"/>
@@ -31548,7 +31180,7 @@
       <w:rPr>
         <w:rStyle w:val="PageNumber"/>
       </w:rPr>
-      <w:t>4</w:t>
+      <w:t>2</w:t>
     </w:r>
     <w:r>
       <w:rPr>
@@ -31646,7 +31278,7 @@
       <w:rPr>
         <w:rStyle w:val="PageNumber"/>
       </w:rPr>
-      <w:t>9</w:t>
+      <w:t>15</w:t>
     </w:r>
     <w:r>
       <w:rPr>
@@ -31724,7 +31356,7 @@
       <w:rPr>
         <w:rStyle w:val="PageNumber"/>
       </w:rPr>
-      <w:t>9</w:t>
+      <w:t>15</w:t>
     </w:r>
     <w:r>
       <w:rPr>
@@ -39723,7 +39355,7 @@
 </file>
 
 <file path=customXml/itemProps1.xml><?xml version="1.0" encoding="utf-8"?>
-<ds:datastoreItem xmlns:ds="http://schemas.openxmlformats.org/officeDocument/2006/customXml" ds:itemID="{636371CF-38C2-48F8-94EF-1554173EA37A}">
+<ds:datastoreItem xmlns:ds="http://schemas.openxmlformats.org/officeDocument/2006/customXml" ds:itemID="{1C4960BB-2DEC-4075-AFCF-6F0C26BA52D0}">
   <ds:schemaRefs>
     <ds:schemaRef ds:uri="http://schemas.openxmlformats.org/officeDocument/2006/bibliography"/>
   </ds:schemaRefs>

</xml_diff>